<commit_message>
add pa6 and fix pa4
</commit_message>
<xml_diff>
--- a/pa/PA4/Group 01 - SAD Document.docx
+++ b/pa/PA4/Group 01 - SAD Document.docx
@@ -378,6 +378,12 @@
                 <w:color w:val="000000"/>
               </w:rPr>
             </w:pPr>
+            <w:r>
+              <w:rPr>
+                <w:color w:val="000000"/>
+              </w:rPr>
+              <w:t>05/06/2025</w:t>
+            </w:r>
           </w:p>
         </w:tc>
         <w:tc>
@@ -399,6 +405,12 @@
                 <w:color w:val="000000"/>
               </w:rPr>
             </w:pPr>
+            <w:r>
+              <w:rPr>
+                <w:color w:val="000000"/>
+              </w:rPr>
+              <w:t>1.2</w:t>
+            </w:r>
           </w:p>
         </w:tc>
         <w:tc>
@@ -420,6 +432,26 @@
                 <w:color w:val="000000"/>
               </w:rPr>
             </w:pPr>
+            <w:r>
+              <w:rPr>
+                <w:color w:val="000000"/>
+              </w:rPr>
+              <w:t>Chỉnh sửa</w:t>
+            </w:r>
+            <w:bookmarkStart w:id="0" w:name="_GoBack"/>
+            <w:bookmarkEnd w:id="0"/>
+            <w:r>
+              <w:rPr>
+                <w:color w:val="000000"/>
+              </w:rPr>
+              <w:t xml:space="preserve"> ý tưởng triển khai</w:t>
+            </w:r>
+            <w:r>
+              <w:rPr>
+                <w:color w:val="000000"/>
+              </w:rPr>
+              <w:t xml:space="preserve"> </w:t>
+            </w:r>
           </w:p>
         </w:tc>
         <w:tc>
@@ -441,6 +473,12 @@
                 <w:color w:val="000000"/>
               </w:rPr>
             </w:pPr>
+            <w:r>
+              <w:rPr>
+                <w:color w:val="000000"/>
+              </w:rPr>
+              <w:t>Lê Châu Hữu Thọ</w:t>
+            </w:r>
           </w:p>
         </w:tc>
       </w:tr>
@@ -536,8 +574,6 @@
       <w:pPr>
         <w:pStyle w:val="Title"/>
       </w:pPr>
-      <w:bookmarkStart w:id="0" w:name="_GoBack"/>
-      <w:bookmarkEnd w:id="0"/>
       <w:r>
         <w:br w:type="page"/>
       </w:r>
@@ -4243,7 +4279,35 @@
         <w:rPr>
           <w:rStyle w:val="fadeinm1hgl8"/>
         </w:rPr>
-        <w:t>Frontend được phát triển bằng ReactJS, backend sử dụng Python (FastAPI/Flask).</w:t>
+        <w:t xml:space="preserve">Frontend được phát triển bằng </w:t>
+      </w:r>
+      <w:proofErr w:type="spellStart"/>
+      <w:r>
+        <w:rPr>
+          <w:rStyle w:val="fadeinm1hgl8"/>
+        </w:rPr>
+        <w:t>ReactJS</w:t>
+      </w:r>
+      <w:proofErr w:type="spellEnd"/>
+      <w:r>
+        <w:rPr>
+          <w:rStyle w:val="fadeinm1hgl8"/>
+        </w:rPr>
+        <w:t>, backend sử dụng Python (</w:t>
+      </w:r>
+      <w:proofErr w:type="spellStart"/>
+      <w:r>
+        <w:rPr>
+          <w:rStyle w:val="fadeinm1hgl8"/>
+        </w:rPr>
+        <w:t>FastAPI</w:t>
+      </w:r>
+      <w:proofErr w:type="spellEnd"/>
+      <w:r>
+        <w:rPr>
+          <w:rStyle w:val="fadeinm1hgl8"/>
+        </w:rPr>
+        <w:t>/Flask).</w:t>
       </w:r>
     </w:p>
     <w:p>
@@ -4265,13 +4329,27 @@
         <w:rPr>
           <w:rStyle w:val="fadeinm1hgl8"/>
         </w:rPr>
-        <w:t>qua RestA</w:t>
-      </w:r>
+        <w:t xml:space="preserve">qua </w:t>
+      </w:r>
+      <w:proofErr w:type="spellStart"/>
       <w:r>
         <w:rPr>
           <w:rStyle w:val="fadeinm1hgl8"/>
         </w:rPr>
-        <w:t>PI (HTTP/HTTPS).</w:t>
+        <w:t>RestA</w:t>
+      </w:r>
+      <w:r>
+        <w:rPr>
+          <w:rStyle w:val="fadeinm1hgl8"/>
+        </w:rPr>
+        <w:t>PI</w:t>
+      </w:r>
+      <w:proofErr w:type="spellEnd"/>
+      <w:r>
+        <w:rPr>
+          <w:rStyle w:val="fadeinm1hgl8"/>
+        </w:rPr>
+        <w:t xml:space="preserve"> (HTTP/HTTPS).</w:t>
       </w:r>
     </w:p>
     <w:p>
@@ -4286,7 +4364,31 @@
         <w:rPr>
           <w:rStyle w:val="fadeinm1hgl8"/>
         </w:rPr>
-        <w:t>Áp dụng kiến trúc microservices để dễ dàng mở rộng theo chiều ngang.</w:t>
+        <w:t xml:space="preserve">Áp dụng kiến trúc </w:t>
+      </w:r>
+      <w:r>
+        <w:t>monolith</w:t>
+      </w:r>
+      <w:r>
+        <w:t xml:space="preserve"> </w:t>
+      </w:r>
+      <w:r>
+        <w:rPr>
+          <w:rStyle w:val="fadeinm1hgl8"/>
+        </w:rPr>
+        <w:t xml:space="preserve">để dễ dàng </w:t>
+      </w:r>
+      <w:r>
+        <w:rPr>
+          <w:rStyle w:val="fadeinm1hgl8"/>
+        </w:rPr>
+        <w:t>triển khai</w:t>
+      </w:r>
+      <w:r>
+        <w:rPr>
+          <w:rStyle w:val="fadeinm1hgl8"/>
+        </w:rPr>
+        <w:t>.</w:t>
       </w:r>
     </w:p>
     <w:p>
@@ -4357,11 +4459,19 @@
           <w:numId w:val="25"/>
         </w:numPr>
       </w:pPr>
+      <w:proofErr w:type="spellStart"/>
       <w:r>
         <w:rPr>
           <w:rStyle w:val="fadeinm1hgl8"/>
         </w:rPr>
-        <w:t>Chatbot AI phản hồi ≤ 3s với độ chính xác ≥ 85%</w:t>
+        <w:t>Chatbot</w:t>
+      </w:r>
+      <w:proofErr w:type="spellEnd"/>
+      <w:r>
+        <w:rPr>
+          <w:rStyle w:val="fadeinm1hgl8"/>
+        </w:rPr>
+        <w:t xml:space="preserve"> AI phản hồi ≤ 3s với độ chính xác ≥ 85%</w:t>
       </w:r>
     </w:p>
     <w:p>
@@ -4725,7 +4835,15 @@
       </w:pPr>
       <w:bookmarkStart w:id="11" w:name="_Toc197893852"/>
       <w:r>
-        <w:t>Thành phần: Hệ thống Backend (FastAPI)</w:t>
+        <w:t>Thành phần: Hệ thống Backend (</w:t>
+      </w:r>
+      <w:proofErr w:type="spellStart"/>
+      <w:r>
+        <w:t>FastAPI</w:t>
+      </w:r>
+      <w:proofErr w:type="spellEnd"/>
+      <w:r>
+        <w:t>)</w:t>
       </w:r>
       <w:bookmarkEnd w:id="11"/>
     </w:p>
@@ -4756,7 +4874,23 @@
           <w:sz w:val="24"/>
           <w:szCs w:val="24"/>
         </w:rPr>
-        <w:t xml:space="preserve"> Đây là trái tim của hệ thống, được xây dựng bằng framework FastAPI. Backend xử lý các yêu cầu từ giao diện người dùng và quản trị, điều phối các tác vụ, và tương tác với các thành phần khác của hệ thống.</w:t>
+        <w:t xml:space="preserve"> Đây là trái tim của hệ thống, được xây dựng bằng framework </w:t>
+      </w:r>
+      <w:proofErr w:type="spellStart"/>
+      <w:r>
+        <w:rPr>
+          <w:sz w:val="24"/>
+          <w:szCs w:val="24"/>
+        </w:rPr>
+        <w:t>FastAPI</w:t>
+      </w:r>
+      <w:proofErr w:type="spellEnd"/>
+      <w:r>
+        <w:rPr>
+          <w:sz w:val="24"/>
+          <w:szCs w:val="24"/>
+        </w:rPr>
+        <w:t>. Backend xử lý các yêu cầu từ giao diện người dùng và quản trị, điều phối các tác vụ, và tương tác với các thành phần khác của hệ thống.</w:t>
       </w:r>
     </w:p>
     <w:p>
@@ -5585,7 +5719,23 @@
           <w:sz w:val="24"/>
           <w:szCs w:val="24"/>
         </w:rPr>
-        <w:t xml:space="preserve"> Thành phần giao diện người dùng được phát triển bằng ReactJS. </w:t>
+        <w:t xml:space="preserve"> Thành phần giao diện người dùng được phát triển bằng </w:t>
+      </w:r>
+      <w:proofErr w:type="spellStart"/>
+      <w:r>
+        <w:rPr>
+          <w:sz w:val="24"/>
+          <w:szCs w:val="24"/>
+        </w:rPr>
+        <w:t>ReactJS</w:t>
+      </w:r>
+      <w:proofErr w:type="spellEnd"/>
+      <w:r>
+        <w:rPr>
+          <w:sz w:val="24"/>
+          <w:szCs w:val="24"/>
+        </w:rPr>
+        <w:t xml:space="preserve">. </w:t>
       </w:r>
     </w:p>
     <w:p>
@@ -5743,7 +5893,23 @@
           <w:sz w:val="24"/>
           <w:szCs w:val="24"/>
         </w:rPr>
-        <w:t xml:space="preserve"> Thành phần giao diện quản trị được phát triển bằng ReactJS. </w:t>
+        <w:t xml:space="preserve"> Thành phần giao diện quản trị được phát triển bằng </w:t>
+      </w:r>
+      <w:proofErr w:type="spellStart"/>
+      <w:r>
+        <w:rPr>
+          <w:sz w:val="24"/>
+          <w:szCs w:val="24"/>
+        </w:rPr>
+        <w:t>ReactJS</w:t>
+      </w:r>
+      <w:proofErr w:type="spellEnd"/>
+      <w:r>
+        <w:rPr>
+          <w:sz w:val="24"/>
+          <w:szCs w:val="24"/>
+        </w:rPr>
+        <w:t xml:space="preserve">. </w:t>
       </w:r>
     </w:p>
     <w:p>
@@ -5931,7 +6097,23 @@
           <w:sz w:val="24"/>
           <w:szCs w:val="24"/>
         </w:rPr>
-        <w:t xml:space="preserve"> Đây là nền tảng backend chính của hệ thống, được xây dựng bằng FastAPI (hoặc Flask). Nó chứa các thành phần logic nghiệp vụ. </w:t>
+        <w:t xml:space="preserve"> Đây là nền tảng backend chính của hệ thống, được xây dựng bằng </w:t>
+      </w:r>
+      <w:proofErr w:type="spellStart"/>
+      <w:r>
+        <w:rPr>
+          <w:sz w:val="24"/>
+          <w:szCs w:val="24"/>
+        </w:rPr>
+        <w:t>FastAPI</w:t>
+      </w:r>
+      <w:proofErr w:type="spellEnd"/>
+      <w:r>
+        <w:rPr>
+          <w:sz w:val="24"/>
+          <w:szCs w:val="24"/>
+        </w:rPr>
+        <w:t xml:space="preserve"> (hoặc Flask). Nó chứa các thành phần logic nghiệp vụ. </w:t>
       </w:r>
     </w:p>
     <w:p>
@@ -6375,6 +6557,7 @@
           <w:szCs w:val="24"/>
         </w:rPr>
       </w:pPr>
+      <w:proofErr w:type="spellStart"/>
       <w:r>
         <w:rPr>
           <w:b/>
@@ -6384,6 +6567,7 @@
         </w:rPr>
         <w:t>src</w:t>
       </w:r>
+      <w:proofErr w:type="spellEnd"/>
       <w:r>
         <w:rPr>
           <w:sz w:val="24"/>
@@ -6419,7 +6603,23 @@
           <w:sz w:val="24"/>
           <w:szCs w:val="24"/>
         </w:rPr>
-        <w:t xml:space="preserve">: Chứa toàn bộ mã nguồn cho phần backend của hệ thống, được phát triển bằng Python (FastAPI/Flask). </w:t>
+        <w:t>: Chứa toàn bộ mã nguồn cho phần backend của hệ thống, được phát triển bằng Python (</w:t>
+      </w:r>
+      <w:proofErr w:type="spellStart"/>
+      <w:r>
+        <w:rPr>
+          <w:sz w:val="24"/>
+          <w:szCs w:val="24"/>
+        </w:rPr>
+        <w:t>FastAPI</w:t>
+      </w:r>
+      <w:proofErr w:type="spellEnd"/>
+      <w:r>
+        <w:rPr>
+          <w:sz w:val="24"/>
+          <w:szCs w:val="24"/>
+        </w:rPr>
+        <w:t xml:space="preserve">/Flask). </w:t>
       </w:r>
     </w:p>
     <w:p>
@@ -6465,6 +6665,7 @@
           <w:szCs w:val="24"/>
         </w:rPr>
       </w:pPr>
+      <w:proofErr w:type="spellStart"/>
       <w:r>
         <w:rPr>
           <w:b/>
@@ -6474,6 +6675,7 @@
         </w:rPr>
         <w:t>api</w:t>
       </w:r>
+      <w:proofErr w:type="spellEnd"/>
       <w:r>
         <w:rPr>
           <w:sz w:val="24"/>
@@ -6495,6 +6697,7 @@
           <w:szCs w:val="24"/>
         </w:rPr>
       </w:pPr>
+      <w:proofErr w:type="spellStart"/>
       <w:r>
         <w:rPr>
           <w:b/>
@@ -6505,12 +6708,29 @@
         <w:lastRenderedPageBreak/>
         <w:t>config</w:t>
       </w:r>
-      <w:r>
-        <w:rPr>
-          <w:sz w:val="24"/>
-          <w:szCs w:val="24"/>
-        </w:rPr>
-        <w:t>: Chứa các file cấu hình cho ứng dụng, cơ sở dữ liệu (db_config.py) và các cấu hình liên quan đến nhúng phim (movie_embedding_configs.yaml).</w:t>
+      <w:proofErr w:type="spellEnd"/>
+      <w:r>
+        <w:rPr>
+          <w:sz w:val="24"/>
+          <w:szCs w:val="24"/>
+        </w:rPr>
+        <w:t>: Chứa các file cấu hình cho ứng dụng, cơ sở dữ liệu (db_config.py) và các cấu hình liên quan đến nhúng phim (</w:t>
+      </w:r>
+      <w:proofErr w:type="spellStart"/>
+      <w:r>
+        <w:rPr>
+          <w:sz w:val="24"/>
+          <w:szCs w:val="24"/>
+        </w:rPr>
+        <w:t>movie_embedding_configs.yaml</w:t>
+      </w:r>
+      <w:proofErr w:type="spellEnd"/>
+      <w:r>
+        <w:rPr>
+          <w:sz w:val="24"/>
+          <w:szCs w:val="24"/>
+        </w:rPr>
+        <w:t>).</w:t>
       </w:r>
     </w:p>
     <w:p>
@@ -6586,6 +6806,7 @@
           <w:szCs w:val="24"/>
         </w:rPr>
       </w:pPr>
+      <w:proofErr w:type="spellStart"/>
       <w:r>
         <w:rPr>
           <w:b/>
@@ -6595,12 +6816,45 @@
         </w:rPr>
         <w:t>db</w:t>
       </w:r>
-      <w:r>
-        <w:rPr>
-          <w:sz w:val="24"/>
-          <w:szCs w:val="24"/>
-        </w:rPr>
-        <w:t>: Các module tương tác trực tiếp với các cơ sở dữ liệu khác nhau (MongoDB, MySQL, Redis, Chroma, Elasticsearch), ví dụ mongo_client.py, crud_user.py cho các thao tác với người dùng trong MySQL.</w:t>
+      <w:proofErr w:type="spellEnd"/>
+      <w:r>
+        <w:rPr>
+          <w:sz w:val="24"/>
+          <w:szCs w:val="24"/>
+        </w:rPr>
+        <w:t xml:space="preserve">: Các module tương tác trực tiếp với các cơ sở dữ liệu khác nhau (MongoDB, MySQL, </w:t>
+      </w:r>
+      <w:proofErr w:type="spellStart"/>
+      <w:r>
+        <w:rPr>
+          <w:sz w:val="24"/>
+          <w:szCs w:val="24"/>
+        </w:rPr>
+        <w:t>Redis</w:t>
+      </w:r>
+      <w:proofErr w:type="spellEnd"/>
+      <w:r>
+        <w:rPr>
+          <w:sz w:val="24"/>
+          <w:szCs w:val="24"/>
+        </w:rPr>
+        <w:t xml:space="preserve">, Chroma, </w:t>
+      </w:r>
+      <w:proofErr w:type="spellStart"/>
+      <w:r>
+        <w:rPr>
+          <w:sz w:val="24"/>
+          <w:szCs w:val="24"/>
+        </w:rPr>
+        <w:t>Elasticsearch</w:t>
+      </w:r>
+      <w:proofErr w:type="spellEnd"/>
+      <w:r>
+        <w:rPr>
+          <w:sz w:val="24"/>
+          <w:szCs w:val="24"/>
+        </w:rPr>
+        <w:t>), ví dụ mongo_client.py, crud_user.py cho các thao tác với người dùng trong MySQL.</w:t>
       </w:r>
     </w:p>
     <w:p>
@@ -6630,7 +6884,23 @@
           <w:sz w:val="24"/>
           <w:szCs w:val="24"/>
         </w:rPr>
-        <w:t>: Chứa các dependency injection hoặc các phụ thuộc khác của FastAPI.</w:t>
+        <w:t xml:space="preserve">: Chứa các dependency injection hoặc các phụ thuộc khác của </w:t>
+      </w:r>
+      <w:proofErr w:type="spellStart"/>
+      <w:r>
+        <w:rPr>
+          <w:sz w:val="24"/>
+          <w:szCs w:val="24"/>
+        </w:rPr>
+        <w:t>FastAPI</w:t>
+      </w:r>
+      <w:proofErr w:type="spellEnd"/>
+      <w:r>
+        <w:rPr>
+          <w:sz w:val="24"/>
+          <w:szCs w:val="24"/>
+        </w:rPr>
+        <w:t>.</w:t>
       </w:r>
     </w:p>
     <w:p>
@@ -6690,7 +6960,23 @@
           <w:sz w:val="24"/>
           <w:szCs w:val="24"/>
         </w:rPr>
-        <w:t>: Định nghĩa các schema dữ liệu (ví dụ: Pydantic schemas) cho API.</w:t>
+        <w:t xml:space="preserve">: Định nghĩa các schema dữ liệu (ví dụ: </w:t>
+      </w:r>
+      <w:proofErr w:type="spellStart"/>
+      <w:r>
+        <w:rPr>
+          <w:sz w:val="24"/>
+          <w:szCs w:val="24"/>
+        </w:rPr>
+        <w:t>Pydantic</w:t>
+      </w:r>
+      <w:proofErr w:type="spellEnd"/>
+      <w:r>
+        <w:rPr>
+          <w:sz w:val="24"/>
+          <w:szCs w:val="24"/>
+        </w:rPr>
+        <w:t xml:space="preserve"> schemas) cho API.</w:t>
       </w:r>
     </w:p>
     <w:p>
@@ -6736,6 +7022,7 @@
           <w:szCs w:val="24"/>
         </w:rPr>
       </w:pPr>
+      <w:proofErr w:type="spellStart"/>
       <w:r>
         <w:rPr>
           <w:b/>
@@ -6745,6 +7032,7 @@
         </w:rPr>
         <w:t>utils</w:t>
       </w:r>
+      <w:proofErr w:type="spellEnd"/>
       <w:r>
         <w:rPr>
           <w:sz w:val="24"/>
@@ -6766,6 +7054,7 @@
           <w:szCs w:val="24"/>
         </w:rPr>
       </w:pPr>
+      <w:proofErr w:type="spellStart"/>
       <w:r>
         <w:rPr>
           <w:b/>
@@ -6775,6 +7064,7 @@
         </w:rPr>
         <w:t>data_preprocessing</w:t>
       </w:r>
+      <w:proofErr w:type="spellEnd"/>
       <w:r>
         <w:rPr>
           <w:sz w:val="24"/>
@@ -6796,6 +7086,7 @@
           <w:szCs w:val="24"/>
         </w:rPr>
       </w:pPr>
+      <w:proofErr w:type="spellStart"/>
       <w:r>
         <w:rPr>
           <w:b/>
@@ -6805,6 +7096,7 @@
         </w:rPr>
         <w:t>spark_jobs</w:t>
       </w:r>
+      <w:proofErr w:type="spellEnd"/>
       <w:r>
         <w:rPr>
           <w:sz w:val="24"/>
@@ -6840,7 +7132,23 @@
           <w:sz w:val="24"/>
           <w:szCs w:val="24"/>
         </w:rPr>
-        <w:t xml:space="preserve">: Chứa mã nguồn cho giao diện người dùng (UI) và giao diện quản trị (Admin UI), được phát triển bằng ReactJS. </w:t>
+        <w:t xml:space="preserve">: Chứa mã nguồn cho giao diện người dùng (UI) và giao diện quản trị (Admin UI), được phát triển bằng </w:t>
+      </w:r>
+      <w:proofErr w:type="spellStart"/>
+      <w:r>
+        <w:rPr>
+          <w:sz w:val="24"/>
+          <w:szCs w:val="24"/>
+        </w:rPr>
+        <w:t>ReactJS</w:t>
+      </w:r>
+      <w:proofErr w:type="spellEnd"/>
+      <w:r>
+        <w:rPr>
+          <w:sz w:val="24"/>
+          <w:szCs w:val="24"/>
+        </w:rPr>
+        <w:t xml:space="preserve">. </w:t>
       </w:r>
     </w:p>
     <w:p>
@@ -6856,6 +7164,7 @@
           <w:szCs w:val="24"/>
         </w:rPr>
       </w:pPr>
+      <w:proofErr w:type="spellStart"/>
       <w:r>
         <w:rPr>
           <w:b/>
@@ -6865,6 +7174,7 @@
         </w:rPr>
         <w:t>src</w:t>
       </w:r>
+      <w:proofErr w:type="spellEnd"/>
       <w:r>
         <w:rPr>
           <w:sz w:val="24"/>
@@ -6946,6 +7256,7 @@
           <w:szCs w:val="24"/>
         </w:rPr>
       </w:pPr>
+      <w:proofErr w:type="spellStart"/>
       <w:r>
         <w:rPr>
           <w:b/>
@@ -6955,6 +7266,7 @@
         </w:rPr>
         <w:t>contants</w:t>
       </w:r>
+      <w:proofErr w:type="spellEnd"/>
       <w:r>
         <w:rPr>
           <w:sz w:val="24"/>
@@ -7020,7 +7332,39 @@
           <w:sz w:val="24"/>
           <w:szCs w:val="24"/>
         </w:rPr>
-        <w:t>: Các trang chính của ứng dụng (ví dụ: Home, Login, DetailsPage, SearchPage).</w:t>
+        <w:t xml:space="preserve">: Các trang chính của ứng dụng (ví dụ: Home, Login, </w:t>
+      </w:r>
+      <w:proofErr w:type="spellStart"/>
+      <w:r>
+        <w:rPr>
+          <w:sz w:val="24"/>
+          <w:szCs w:val="24"/>
+        </w:rPr>
+        <w:t>DetailsPage</w:t>
+      </w:r>
+      <w:proofErr w:type="spellEnd"/>
+      <w:r>
+        <w:rPr>
+          <w:sz w:val="24"/>
+          <w:szCs w:val="24"/>
+        </w:rPr>
+        <w:t xml:space="preserve">, </w:t>
+      </w:r>
+      <w:proofErr w:type="spellStart"/>
+      <w:r>
+        <w:rPr>
+          <w:sz w:val="24"/>
+          <w:szCs w:val="24"/>
+        </w:rPr>
+        <w:t>SearchPage</w:t>
+      </w:r>
+      <w:proofErr w:type="spellEnd"/>
+      <w:r>
+        <w:rPr>
+          <w:sz w:val="24"/>
+          <w:szCs w:val="24"/>
+        </w:rPr>
+        <w:t>).</w:t>
       </w:r>
     </w:p>
     <w:p>
@@ -7568,13 +7912,23 @@
         </w:rPr>
         <w:t xml:space="preserve"> </w:t>
       </w:r>
+      <w:proofErr w:type="spellStart"/>
       <w:r>
         <w:rPr>
           <w:bCs/>
           <w:sz w:val="24"/>
           <w:szCs w:val="24"/>
         </w:rPr>
-        <w:t>Tỷ lệ phim được đề xuất chính xác so với các tag được cung cấp ban đầu.</w:t>
+        <w:t>Tỷ</w:t>
+      </w:r>
+      <w:proofErr w:type="spellEnd"/>
+      <w:r>
+        <w:rPr>
+          <w:bCs/>
+          <w:sz w:val="24"/>
+          <w:szCs w:val="24"/>
+        </w:rPr>
+        <w:t xml:space="preserve"> lệ phim được đề xuất chính xác so với các tag được cung cấp ban đầu.</w:t>
       </w:r>
     </w:p>
     <w:p>
@@ -7688,6 +8042,7 @@
           <w:szCs w:val="24"/>
         </w:rPr>
       </w:pPr>
+      <w:proofErr w:type="spellStart"/>
       <w:r>
         <w:rPr>
           <w:b/>
@@ -7695,14 +8050,40 @@
           <w:sz w:val="24"/>
           <w:szCs w:val="24"/>
         </w:rPr>
-        <w:t>Tỷ lệ nhấp (Click-Through Rate - CTR):</w:t>
-      </w:r>
-      <w:r>
-        <w:rPr>
-          <w:sz w:val="24"/>
-          <w:szCs w:val="24"/>
-        </w:rPr>
-        <w:t xml:space="preserve"> Tỷ lệ người dùng nhấp vào các phim được đề xuất.</w:t>
+        <w:t>Tỷ</w:t>
+      </w:r>
+      <w:proofErr w:type="spellEnd"/>
+      <w:r>
+        <w:rPr>
+          <w:b/>
+          <w:bCs/>
+          <w:sz w:val="24"/>
+          <w:szCs w:val="24"/>
+        </w:rPr>
+        <w:t xml:space="preserve"> lệ nhấp (Click-Through Rate - CTR):</w:t>
+      </w:r>
+      <w:r>
+        <w:rPr>
+          <w:sz w:val="24"/>
+          <w:szCs w:val="24"/>
+        </w:rPr>
+        <w:t xml:space="preserve"> </w:t>
+      </w:r>
+      <w:proofErr w:type="spellStart"/>
+      <w:r>
+        <w:rPr>
+          <w:sz w:val="24"/>
+          <w:szCs w:val="24"/>
+        </w:rPr>
+        <w:t>Tỷ</w:t>
+      </w:r>
+      <w:proofErr w:type="spellEnd"/>
+      <w:r>
+        <w:rPr>
+          <w:sz w:val="24"/>
+          <w:szCs w:val="24"/>
+        </w:rPr>
+        <w:t xml:space="preserve"> lệ người dùng nhấp vào các phim được đề xuất.</w:t>
       </w:r>
     </w:p>
     <w:p>
@@ -7943,7 +8324,23 @@
           <w:sz w:val="24"/>
           <w:szCs w:val="24"/>
         </w:rPr>
-        <w:t xml:space="preserve"> Theo dõi hiệu suất của mô hình trong môi trường thực tế. Các chỉ số cần giám sát bao gồm thời gian phản hồi đề xuất, tỷ lệ nhấp (click-through rate) vào các đề xuất, sự thay đổi trong phân phối rating dự đoán, và các lỗi phát sinh. Giám sát giúp phát hiện sớm các vấn đề như suy giảm hiệu suất mô hình (model degradation).</w:t>
+        <w:t xml:space="preserve"> Theo dõi hiệu suất của mô hình trong môi trường thực tế. Các chỉ số cần giám sát bao gồm thời gian phản hồi đề xuất, </w:t>
+      </w:r>
+      <w:proofErr w:type="spellStart"/>
+      <w:r>
+        <w:rPr>
+          <w:sz w:val="24"/>
+          <w:szCs w:val="24"/>
+        </w:rPr>
+        <w:t>tỷ</w:t>
+      </w:r>
+      <w:proofErr w:type="spellEnd"/>
+      <w:r>
+        <w:rPr>
+          <w:sz w:val="24"/>
+          <w:szCs w:val="24"/>
+        </w:rPr>
+        <w:t xml:space="preserve"> lệ nhấp (click-through rate) vào các đề xuất, sự thay đổi trong phân phối rating dự đoán, và các lỗi phát sinh. Giám sát giúp phát hiện sớm các vấn đề như suy giảm hiệu suất mô hình (model degradation).</w:t>
       </w:r>
     </w:p>
     <w:p>
@@ -8359,7 +8756,7 @@
             <w:rPr>
               <w:noProof/>
             </w:rPr>
-            <w:t>3</w:t>
+            <w:t>16</w:t>
           </w:r>
           <w:r>
             <w:fldChar w:fldCharType="end"/>
@@ -8679,7 +9076,7 @@
             <w:ind w:right="68"/>
           </w:pPr>
           <w:r>
-            <w:t xml:space="preserve"> Phiên bản:          1.0</w:t>
+            <w:t xml:space="preserve"> Phiên bản:          1.2</w:t>
           </w:r>
         </w:p>
       </w:tc>
@@ -13811,6 +14208,7 @@
   <w:style w:type="character" w:default="1" w:styleId="DefaultParagraphFont">
     <w:name w:val="Default Paragraph Font"/>
     <w:uiPriority w:val="1"/>
+    <w:semiHidden/>
     <w:unhideWhenUsed/>
   </w:style>
   <w:style w:type="table" w:default="1" w:styleId="TableNormal">
@@ -14606,7 +15004,7 @@
 </file>
 
 <file path=customXml/itemProps2.xml><?xml version="1.0" encoding="utf-8"?>
-<ds:datastoreItem xmlns:ds="http://schemas.openxmlformats.org/officeDocument/2006/customXml" ds:itemID="{F1416CF8-9123-4E41-B184-FEBAA3DD6F36}">
+<ds:datastoreItem xmlns:ds="http://schemas.openxmlformats.org/officeDocument/2006/customXml" ds:itemID="{C24F43CE-B730-4C7E-9E56-72FFC048C25B}">
   <ds:schemaRefs>
     <ds:schemaRef ds:uri="http://schemas.openxmlformats.org/officeDocument/2006/bibliography"/>
   </ds:schemaRefs>

</xml_diff>